<commit_message>
- masonry fixen - responsiveness - search bar style
</commit_message>
<xml_diff>
--- a/documents/About.docx
+++ b/documents/About.docx
@@ -4,65 +4,40 @@
   <w:body>
     <w:p>
       <w:pPr>
-        <w:pStyle w:val="Title"/>
-        <w:jc w:val="center"/>
+        <w:pStyle w:val="Titel"/>
       </w:pPr>
+      <w:bookmarkStart w:id="0" w:name="_GoBack"/>
+      <w:r>
+        <w:t>&lt;h3&gt;</w:t>
+      </w:r>
       <w:proofErr w:type="spellStart"/>
       <w:r>
         <w:t>About</w:t>
       </w:r>
       <w:proofErr w:type="spellEnd"/>
+      <w:r>
+        <w:t xml:space="preserve"> </w:t>
+      </w:r>
+      <w:proofErr w:type="spellStart"/>
+      <w:r>
+        <w:t>us</w:t>
+      </w:r>
+      <w:proofErr w:type="spellEnd"/>
+      <w:r>
+        <w:t>&lt;/h3&gt;</w:t>
+      </w:r>
     </w:p>
-    <w:p/>
     <w:p>
-      <w:pPr>
-        <w:rPr>
-          <w:lang w:val="en-US"/>
-        </w:rPr>
-      </w:pPr>
+      <w:r>
+        <w:t>&lt;/</w:t>
+      </w:r>
       <w:proofErr w:type="spellStart"/>
       <w:r>
-        <w:rPr>
-          <w:lang w:val="en-US"/>
-        </w:rPr>
-        <w:t>Newstopia</w:t>
+        <w:t>br</w:t>
       </w:r>
       <w:proofErr w:type="spellEnd"/>
       <w:r>
-        <w:rPr>
-          <w:lang w:val="en-US"/>
-        </w:rPr>
-        <w:t xml:space="preserve"> is about you. It’s for the people who are interested in the world</w:t>
-      </w:r>
-      <w:r>
-        <w:rPr>
-          <w:lang w:val="en-US"/>
-        </w:rPr>
-        <w:t>,</w:t>
-      </w:r>
-      <w:r>
-        <w:rPr>
-          <w:lang w:val="en-US"/>
-        </w:rPr>
-        <w:t xml:space="preserve"> but sick of the way </w:t>
-      </w:r>
-      <w:r>
-        <w:rPr>
-          <w:lang w:val="en-US"/>
-        </w:rPr>
-        <w:t>it’</w:t>
-      </w:r>
-      <w:r>
-        <w:rPr>
-          <w:lang w:val="en-US"/>
-        </w:rPr>
-        <w:t>s being represented</w:t>
-      </w:r>
-      <w:r>
-        <w:rPr>
-          <w:lang w:val="en-US"/>
-        </w:rPr>
-        <w:t>. Ideally you’ll only find objective news here, generated by many different people. Ideally, yes, since this is definitely an experiment, just like any other utopia.</w:t>
+        <w:t>&gt;</w:t>
       </w:r>
     </w:p>
     <w:p>
@@ -75,25 +50,49 @@
         <w:rPr>
           <w:lang w:val="en-US"/>
         </w:rPr>
-        <w:t xml:space="preserve">The only way the quality of the news will be affected is by the way you, me or anyone else visiting treats it. If we collectively decide </w:t>
-      </w:r>
-      <w:r>
-        <w:rPr>
-          <w:lang w:val="en-US"/>
-        </w:rPr>
-        <w:t xml:space="preserve">to use </w:t>
-      </w:r>
-      <w:r>
-        <w:rPr>
-          <w:lang w:val="en-US"/>
-        </w:rPr>
-        <w:t xml:space="preserve">this platform to force opinions on others, </w:t>
-      </w:r>
-      <w:r>
-        <w:rPr>
-          <w:lang w:val="en-US"/>
-        </w:rPr>
-        <w:t>to neglect proper fact checking and newsworthiness, or to forget about anything positive (not including shady statistics), we will have proven to be like any other newspaper.</w:t>
+        <w:t>&lt;p&gt;</w:t>
+      </w:r>
+      <w:r>
+        <w:rPr>
+          <w:lang w:val="en-US"/>
+        </w:rPr>
+        <w:t>Newstopia is about you. It’s for the people who are interested in the world</w:t>
+      </w:r>
+      <w:r>
+        <w:rPr>
+          <w:lang w:val="en-US"/>
+        </w:rPr>
+        <w:t>,</w:t>
+      </w:r>
+      <w:r>
+        <w:rPr>
+          <w:lang w:val="en-US"/>
+        </w:rPr>
+        <w:t xml:space="preserve"> but sick of the way </w:t>
+      </w:r>
+      <w:r>
+        <w:rPr>
+          <w:lang w:val="en-US"/>
+        </w:rPr>
+        <w:t>it’</w:t>
+      </w:r>
+      <w:r>
+        <w:rPr>
+          <w:lang w:val="en-US"/>
+        </w:rPr>
+        <w:t>s being represented</w:t>
+      </w:r>
+      <w:r>
+        <w:rPr>
+          <w:lang w:val="en-US"/>
+        </w:rPr>
+        <w:t>. Ideally you’ll only find objective news here, generated by many different people. Ideally, yes, since this is definitely an experiment, just like any other utopia.</w:t>
+      </w:r>
+      <w:r>
+        <w:rPr>
+          <w:lang w:val="en-US"/>
+        </w:rPr>
+        <w:t>&lt;p&gt;</w:t>
       </w:r>
     </w:p>
     <w:p>
@@ -106,16 +105,38 @@
         <w:rPr>
           <w:lang w:val="en-US"/>
         </w:rPr>
-        <w:t xml:space="preserve">So once again: it’s about you. Should you decide to use this platform </w:t>
-      </w:r>
-      <w:r>
-        <w:rPr>
-          <w:lang w:val="en-US"/>
-        </w:rPr>
-        <w:t>as a way to create hate or fear, then it’s up to everyone else to make sure it doesn’t reach the front page. Conversely, should you decide to use it as a way to make the (news)world a better place, it’s up to everyone else to make sure it stays up there.</w:t>
-      </w:r>
-      <w:bookmarkStart w:id="0" w:name="_GoBack"/>
-      <w:bookmarkEnd w:id="0"/>
+        <w:t>&lt;p&gt;</w:t>
+      </w:r>
+      <w:r>
+        <w:rPr>
+          <w:lang w:val="en-US"/>
+        </w:rPr>
+        <w:t xml:space="preserve">The only way the quality of the news will be affected is by the way you, me or anyone else visiting treats it. If we collectively decide </w:t>
+      </w:r>
+      <w:r>
+        <w:rPr>
+          <w:lang w:val="en-US"/>
+        </w:rPr>
+        <w:t xml:space="preserve">to use </w:t>
+      </w:r>
+      <w:r>
+        <w:rPr>
+          <w:lang w:val="en-US"/>
+        </w:rPr>
+        <w:t xml:space="preserve">this platform to force opinions on others, </w:t>
+      </w:r>
+      <w:r>
+        <w:rPr>
+          <w:lang w:val="en-US"/>
+        </w:rPr>
+        <w:t>to neglect proper fact checking and newsworthiness, or to forget about anything positive (not including shady statistics), we will have proven to be like any other newspaper.</w:t>
+      </w:r>
+      <w:r>
+        <w:rPr>
+          <w:lang w:val="en-US"/>
+        </w:rPr>
+        <w:t>&lt;/p&gt;</w:t>
+      </w:r>
     </w:p>
     <w:p>
       <w:pPr>
@@ -127,22 +148,52 @@
         <w:rPr>
           <w:lang w:val="en-US"/>
         </w:rPr>
-        <w:t xml:space="preserve">It’s the dawning of a new(s) age, it’s a </w:t>
-      </w:r>
-      <w:proofErr w:type="spellStart"/>
-      <w:r>
-        <w:rPr>
-          <w:lang w:val="en-US"/>
-        </w:rPr>
-        <w:t>Newstopia</w:t>
-      </w:r>
-      <w:proofErr w:type="spellEnd"/>
-      <w:r>
-        <w:rPr>
-          <w:lang w:val="en-US"/>
-        </w:rPr>
-        <w:t>!</w:t>
-      </w:r>
+        <w:t>&lt;p&gt;</w:t>
+      </w:r>
+      <w:r>
+        <w:rPr>
+          <w:lang w:val="en-US"/>
+        </w:rPr>
+        <w:t xml:space="preserve">So once again: it’s about you. Should you decide to use this platform </w:t>
+      </w:r>
+      <w:r>
+        <w:rPr>
+          <w:lang w:val="en-US"/>
+        </w:rPr>
+        <w:t>as a way to create hate or fear, then it’s up to everyone else to make sure it doesn’t reach the front page. Conversely, should you decide to use it as a way to make the (news)world a better place, it’s up to everyone else to make sure it stays up there.</w:t>
+      </w:r>
+      <w:r>
+        <w:rPr>
+          <w:lang w:val="en-US"/>
+        </w:rPr>
+        <w:t>&lt;/p&gt;</w:t>
+      </w:r>
+    </w:p>
+    <w:p>
+      <w:pPr>
+        <w:rPr>
+          <w:lang w:val="en-US"/>
+        </w:rPr>
+      </w:pPr>
+      <w:r>
+        <w:rPr>
+          <w:lang w:val="en-US"/>
+        </w:rPr>
+        <w:t>&lt;p&gt;</w:t>
+      </w:r>
+      <w:r>
+        <w:rPr>
+          <w:lang w:val="en-US"/>
+        </w:rPr>
+        <w:t>It’s the dawning of a new(s) age, it’s a Newstopia!</w:t>
+      </w:r>
+      <w:r>
+        <w:rPr>
+          <w:lang w:val="en-US"/>
+        </w:rPr>
+        <w:t>&lt;/p&gt;</w:t>
+      </w:r>
+      <w:bookmarkEnd w:id="0"/>
     </w:p>
     <w:sectPr>
       <w:pgSz w:w="11906" w:h="16838"/>
@@ -544,17 +595,17 @@
     <w:lsdException w:name="List Table 6 Colorful Accent 6" w:uiPriority="51"/>
     <w:lsdException w:name="List Table 7 Colorful Accent 6" w:uiPriority="52"/>
   </w:latentStyles>
-  <w:style w:type="paragraph" w:default="1" w:styleId="Normal">
+  <w:style w:type="paragraph" w:default="1" w:styleId="Standaard">
     <w:name w:val="Normal"/>
     <w:qFormat/>
   </w:style>
-  <w:style w:type="character" w:default="1" w:styleId="DefaultParagraphFont">
+  <w:style w:type="character" w:default="1" w:styleId="Standaardalinea-lettertype">
     <w:name w:val="Default Paragraph Font"/>
     <w:uiPriority w:val="1"/>
     <w:semiHidden/>
     <w:unhideWhenUsed/>
   </w:style>
-  <w:style w:type="table" w:default="1" w:styleId="TableNormal">
+  <w:style w:type="table" w:default="1" w:styleId="Standaardtabel">
     <w:name w:val="Normal Table"/>
     <w:uiPriority w:val="99"/>
     <w:semiHidden/>
@@ -569,17 +620,17 @@
       </w:tblCellMar>
     </w:tblPr>
   </w:style>
-  <w:style w:type="numbering" w:default="1" w:styleId="NoList">
+  <w:style w:type="numbering" w:default="1" w:styleId="Geenlijst">
     <w:name w:val="No List"/>
     <w:uiPriority w:val="99"/>
     <w:semiHidden/>
     <w:unhideWhenUsed/>
   </w:style>
-  <w:style w:type="paragraph" w:styleId="Title">
+  <w:style w:type="paragraph" w:styleId="Titel">
     <w:name w:val="Title"/>
-    <w:basedOn w:val="Normal"/>
-    <w:next w:val="Normal"/>
-    <w:link w:val="TitleChar"/>
+    <w:basedOn w:val="Standaard"/>
+    <w:next w:val="Standaard"/>
+    <w:link w:val="TitelChar"/>
     <w:uiPriority w:val="10"/>
     <w:qFormat/>
     <w:rsid w:val="008D6C13"/>
@@ -595,10 +646,10 @@
       <w:szCs w:val="56"/>
     </w:rPr>
   </w:style>
-  <w:style w:type="character" w:customStyle="1" w:styleId="TitleChar">
-    <w:name w:val="Title Char"/>
-    <w:basedOn w:val="DefaultParagraphFont"/>
-    <w:link w:val="Title"/>
+  <w:style w:type="character" w:customStyle="1" w:styleId="TitelChar">
+    <w:name w:val="Titel Char"/>
+    <w:basedOn w:val="Standaardalinea-lettertype"/>
+    <w:link w:val="Titel"/>
     <w:uiPriority w:val="10"/>
     <w:rsid w:val="008D6C13"/>
     <w:rPr>

</xml_diff>